<commit_message>
Fit it all together sklearn
</commit_message>
<xml_diff>
--- a/Note.docx
+++ b/Note.docx
@@ -262,6 +262,9 @@
     </w:p>
     <w:p>
       <w:r>
+        <w:rPr>
+          <w:noProof/>
+        </w:rPr>
         <w:lastRenderedPageBreak/>
         <w:drawing>
           <wp:inline distT="0" distB="0" distL="0" distR="0" wp14:anchorId="0C01AE14" wp14:editId="2FDD8107">
@@ -302,6 +305,9 @@
     </w:p>
     <w:p>
       <w:r>
+        <w:rPr>
+          <w:noProof/>
+        </w:rPr>
         <w:drawing>
           <wp:inline distT="0" distB="0" distL="0" distR="0" wp14:anchorId="7F269F8C" wp14:editId="5ED8C6AD">
             <wp:extent cx="5943600" cy="3049270"/>
@@ -348,6 +354,9 @@
     <w:p/>
     <w:p>
       <w:r>
+        <w:rPr>
+          <w:noProof/>
+        </w:rPr>
         <w:lastRenderedPageBreak/>
         <w:drawing>
           <wp:inline distT="0" distB="0" distL="0" distR="0" wp14:anchorId="44DD6667" wp14:editId="25C1BAB9">
@@ -387,6 +396,45 @@
       </w:r>
     </w:p>
     <w:p/>
+    <w:p>
+      <w:r>
+        <w:drawing>
+          <wp:inline distT="0" distB="0" distL="0" distR="0" wp14:anchorId="633E11AB" wp14:editId="4AF36172">
+            <wp:extent cx="5943600" cy="2714625"/>
+            <wp:effectExtent l="0" t="0" r="0" b="9525"/>
+            <wp:docPr id="7" name="Picture 7" descr="Text&#10;&#10;Description automatically generated"/>
+            <wp:cNvGraphicFramePr>
+              <a:graphicFrameLocks xmlns:a="http://schemas.openxmlformats.org/drawingml/2006/main" noChangeAspect="1"/>
+            </wp:cNvGraphicFramePr>
+            <a:graphic xmlns:a="http://schemas.openxmlformats.org/drawingml/2006/main">
+              <a:graphicData uri="http://schemas.openxmlformats.org/drawingml/2006/picture">
+                <pic:pic xmlns:pic="http://schemas.openxmlformats.org/drawingml/2006/picture">
+                  <pic:nvPicPr>
+                    <pic:cNvPr id="7" name="Picture 7" descr="Text&#10;&#10;Description automatically generated"/>
+                    <pic:cNvPicPr/>
+                  </pic:nvPicPr>
+                  <pic:blipFill>
+                    <a:blip r:embed="rId13"/>
+                    <a:stretch>
+                      <a:fillRect/>
+                    </a:stretch>
+                  </pic:blipFill>
+                  <pic:spPr>
+                    <a:xfrm>
+                      <a:off x="0" y="0"/>
+                      <a:ext cx="5943600" cy="2714625"/>
+                    </a:xfrm>
+                    <a:prstGeom prst="rect">
+                      <a:avLst/>
+                    </a:prstGeom>
+                  </pic:spPr>
+                </pic:pic>
+              </a:graphicData>
+            </a:graphic>
+          </wp:inline>
+        </w:drawing>
+      </w:r>
+    </w:p>
     <w:p/>
     <w:sectPr>
       <w:pgSz w:w="12240" w:h="15840"/>

</xml_diff>